<commit_message>
clarifications in mock exam
</commit_message>
<xml_diff>
--- a/docs/exams/mock_exam_0.docx
+++ b/docs/exams/mock_exam_0.docx
@@ -999,6 +999,117 @@
         <w:jc w:val="both"/>
       </w:pPr>
       <w:r>
+        <w:t xml:space="preserve">As a general rule, you are allowed to add extra third-party libraries in your projects, even if those were not used during course. However, you are not allowed to use replacements for the ones shown in the course. For example, you are not allowed to user </w:t>
+      </w:r>
+      <w:proofErr w:type="spellStart"/>
+      <w:r>
+        <w:rPr>
+          <w:i/>
+        </w:rPr>
+        <w:t>Vue</w:t>
+      </w:r>
+      <w:proofErr w:type="spellEnd"/>
+      <w:r>
+        <w:t xml:space="preserve"> or </w:t>
+      </w:r>
+      <w:r>
+        <w:rPr>
+          <w:i/>
+        </w:rPr>
+        <w:t>Angular</w:t>
+      </w:r>
+      <w:r>
+        <w:t xml:space="preserve">, as in class we used </w:t>
+      </w:r>
+      <w:r>
+        <w:rPr>
+          <w:i/>
+        </w:rPr>
+        <w:t>React</w:t>
+      </w:r>
+      <w:r>
+        <w:t xml:space="preserve">. Likewise, you must use </w:t>
+      </w:r>
+      <w:r>
+        <w:rPr>
+          <w:i/>
+        </w:rPr>
+        <w:t>Express</w:t>
+      </w:r>
+      <w:r>
+        <w:t xml:space="preserve"> and </w:t>
+      </w:r>
+      <w:proofErr w:type="spellStart"/>
+      <w:r>
+        <w:t>not</w:t>
+      </w:r>
+      <w:proofErr w:type="spellEnd"/>
+      <w:r>
+        <w:t xml:space="preserve"> other frameworks such as </w:t>
+      </w:r>
+      <w:proofErr w:type="spellStart"/>
+      <w:r>
+        <w:rPr>
+          <w:i/>
+        </w:rPr>
+        <w:t>Hapi</w:t>
+      </w:r>
+      <w:proofErr w:type="spellEnd"/>
+      <w:r>
+        <w:t xml:space="preserve">. However, you are allowed to add extra functionalities, like using for example </w:t>
+      </w:r>
+      <w:r>
+        <w:rPr>
+          <w:i/>
+        </w:rPr>
+        <w:t>Helmet</w:t>
+      </w:r>
+      <w:r>
+        <w:t xml:space="preserve"> to add security HTTP headers, </w:t>
+      </w:r>
+      <w:proofErr w:type="spellStart"/>
+      <w:r>
+        <w:rPr>
+          <w:i/>
+        </w:rPr>
+        <w:t>Axios</w:t>
+      </w:r>
+      <w:proofErr w:type="spellEnd"/>
+      <w:r>
+        <w:t xml:space="preserve"> for HTTP connections and </w:t>
+      </w:r>
+      <w:proofErr w:type="spellStart"/>
+      <w:r>
+        <w:rPr>
+          <w:i/>
+        </w:rPr>
+        <w:t>ESLint</w:t>
+      </w:r>
+      <w:proofErr w:type="spellEnd"/>
+      <w:r>
+        <w:t xml:space="preserve"> for code quality analyses</w:t>
+      </w:r>
+      <w:r>
+        <w:t>.</w:t>
+      </w:r>
+      <w:r>
+        <w:t xml:space="preserve"> In case of doubts, discuss what you did and your choices in the </w:t>
+      </w:r>
+      <w:r>
+        <w:rPr>
+          <w:i/>
+        </w:rPr>
+        <w:t>readme.md</w:t>
+      </w:r>
+      <w:r>
+        <w:t xml:space="preserve"> file.  </w:t>
+      </w:r>
+    </w:p>
+    <w:p>
+      <w:pPr>
+        <w:jc w:val="both"/>
+      </w:pPr>
+      <w:r>
         <w:t xml:space="preserve">For the deliverable, you need to </w:t>
       </w:r>
       <w:r>
@@ -1143,67 +1254,16 @@
         <w:t xml:space="preserve"> </w:t>
       </w:r>
       <w:r>
-        <w:t xml:space="preserve">To </w:t>
-      </w:r>
-      <w:r>
-        <w:t>build/run</w:t>
-      </w:r>
-      <w:r>
-        <w:t xml:space="preserve"> the project, you </w:t>
-      </w:r>
-      <w:r>
-        <w:rPr>
-          <w:b/>
-        </w:rPr>
-        <w:t>MUST</w:t>
-      </w:r>
-      <w:r>
-        <w:t xml:space="preserve"> use the scripts using in class, i.e.:</w:t>
-      </w:r>
-    </w:p>
-    <w:p>
-      <w:pPr>
-        <w:spacing w:after="0"/>
-        <w:jc w:val="both"/>
-        <w:rPr>
-          <w:i/>
-        </w:rPr>
-      </w:pPr>
-      <w:r>
-        <w:rPr>
-          <w:i/>
-        </w:rPr>
-        <w:t>"scripts": {</w:t>
-      </w:r>
-    </w:p>
-    <w:p>
-      <w:pPr>
-        <w:spacing w:after="0"/>
-        <w:jc w:val="both"/>
-        <w:rPr>
-          <w:i/>
-        </w:rPr>
-      </w:pPr>
-      <w:r>
-        <w:rPr>
-          <w:i/>
-        </w:rPr>
-        <w:t xml:space="preserve">    "test": "jest --coverage",</w:t>
-      </w:r>
-    </w:p>
-    <w:p>
-      <w:pPr>
-        <w:spacing w:after="0"/>
-        <w:jc w:val="both"/>
-        <w:rPr>
-          <w:i/>
-        </w:rPr>
-      </w:pPr>
-      <w:r>
-        <w:rPr>
-          <w:i/>
-        </w:rPr>
-        <w:t xml:space="preserve">    "dev": "concurrently \"yarn </w:t>
+        <w:t>To avoid issues with po</w:t>
+      </w:r>
+      <w:r>
+        <w:t>tential differences in library</w:t>
+      </w:r>
+      <w:r>
+        <w:t xml:space="preserve"> versi</w:t>
+      </w:r>
+      <w:r>
+        <w:t xml:space="preserve">ons, make sure to provide the </w:t>
       </w:r>
       <w:proofErr w:type="spellStart"/>
       <w:proofErr w:type="gramStart"/>
@@ -1211,29 +1271,30 @@
         <w:rPr>
           <w:i/>
         </w:rPr>
-        <w:t>watch:client</w:t>
+        <w:t>yarn.lock</w:t>
       </w:r>
       <w:proofErr w:type="spellEnd"/>
       <w:proofErr w:type="gramEnd"/>
       <w:r>
-        <w:rPr>
-          <w:i/>
-        </w:rPr>
-        <w:t xml:space="preserve">\" \"yarn </w:t>
-      </w:r>
-      <w:proofErr w:type="spellStart"/>
-      <w:r>
-        <w:rPr>
-          <w:i/>
-        </w:rPr>
-        <w:t>watch:server</w:t>
-      </w:r>
-      <w:proofErr w:type="spellEnd"/>
-      <w:r>
-        <w:rPr>
-          <w:i/>
-        </w:rPr>
-        <w:t>\"",</w:t>
+        <w:t xml:space="preserve"> file in your delivered zip file. </w:t>
+      </w:r>
+      <w:r>
+        <w:t xml:space="preserve">To </w:t>
+      </w:r>
+      <w:r>
+        <w:t>build/run</w:t>
+      </w:r>
+      <w:r>
+        <w:t xml:space="preserve"> the project, you </w:t>
+      </w:r>
+      <w:r>
+        <w:rPr>
+          <w:b/>
+        </w:rPr>
+        <w:t>MUST</w:t>
+      </w:r>
+      <w:r>
+        <w:t xml:space="preserve"> use the scripts using in class, i.e.:</w:t>
       </w:r>
     </w:p>
     <w:p>
@@ -1248,7 +1309,37 @@
         <w:rPr>
           <w:i/>
         </w:rPr>
-        <w:t xml:space="preserve">    "</w:t>
+        <w:t>"scripts": {</w:t>
+      </w:r>
+    </w:p>
+    <w:p>
+      <w:pPr>
+        <w:spacing w:after="0"/>
+        <w:jc w:val="both"/>
+        <w:rPr>
+          <w:i/>
+        </w:rPr>
+      </w:pPr>
+      <w:r>
+        <w:rPr>
+          <w:i/>
+        </w:rPr>
+        <w:t xml:space="preserve">    "test": "jest --coverage",</w:t>
+      </w:r>
+    </w:p>
+    <w:p>
+      <w:pPr>
+        <w:spacing w:after="0"/>
+        <w:jc w:val="both"/>
+        <w:rPr>
+          <w:i/>
+        </w:rPr>
+      </w:pPr>
+      <w:r>
+        <w:rPr>
+          <w:i/>
+        </w:rPr>
+        <w:t xml:space="preserve">    "dev": "concurrently \"yarn </w:t>
       </w:r>
       <w:proofErr w:type="spellStart"/>
       <w:proofErr w:type="gramStart"/>
@@ -1264,21 +1355,21 @@
         <w:rPr>
           <w:i/>
         </w:rPr>
-        <w:t>": "</w:t>
+        <w:t xml:space="preserve">\" \"yarn </w:t>
       </w:r>
       <w:proofErr w:type="spellStart"/>
       <w:r>
         <w:rPr>
           <w:i/>
         </w:rPr>
-        <w:t>webpack</w:t>
+        <w:t>watch:server</w:t>
       </w:r>
       <w:proofErr w:type="spellEnd"/>
       <w:r>
         <w:rPr>
           <w:i/>
         </w:rPr>
-        <w:t xml:space="preserve"> --watch --mode development",</w:t>
+        <w:t>\"",</w:t>
       </w:r>
     </w:p>
     <w:p>
@@ -1301,7 +1392,7 @@
         <w:rPr>
           <w:i/>
         </w:rPr>
-        <w:t>watch:server</w:t>
+        <w:t>watch:client</w:t>
       </w:r>
       <w:proofErr w:type="spellEnd"/>
       <w:proofErr w:type="gramEnd"/>
@@ -1316,6 +1407,52 @@
         <w:rPr>
           <w:i/>
         </w:rPr>
+        <w:t>webpack</w:t>
+      </w:r>
+      <w:proofErr w:type="spellEnd"/>
+      <w:r>
+        <w:rPr>
+          <w:i/>
+        </w:rPr>
+        <w:t xml:space="preserve"> --watch --mode development",</w:t>
+      </w:r>
+    </w:p>
+    <w:p>
+      <w:pPr>
+        <w:spacing w:after="0"/>
+        <w:jc w:val="both"/>
+        <w:rPr>
+          <w:i/>
+        </w:rPr>
+      </w:pPr>
+      <w:r>
+        <w:rPr>
+          <w:i/>
+        </w:rPr>
+        <w:lastRenderedPageBreak/>
+        <w:t xml:space="preserve">    "</w:t>
+      </w:r>
+      <w:proofErr w:type="spellStart"/>
+      <w:proofErr w:type="gramStart"/>
+      <w:r>
+        <w:rPr>
+          <w:i/>
+        </w:rPr>
+        <w:t>watch:server</w:t>
+      </w:r>
+      <w:proofErr w:type="spellEnd"/>
+      <w:proofErr w:type="gramEnd"/>
+      <w:r>
+        <w:rPr>
+          <w:i/>
+        </w:rPr>
+        <w:t>": "</w:t>
+      </w:r>
+      <w:proofErr w:type="spellStart"/>
+      <w:r>
+        <w:rPr>
+          <w:i/>
+        </w:rPr>
         <w:t>nodemon</w:t>
       </w:r>
       <w:proofErr w:type="spellEnd"/>
@@ -1438,6 +1575,18 @@
         <w:jc w:val="both"/>
       </w:pPr>
       <w:r>
+        <w:t xml:space="preserve">If you have (very) good reasons to do modifications to those settings, explain them in the </w:t>
+      </w:r>
+      <w:r>
+        <w:rPr>
+          <w:i/>
+        </w:rPr>
+        <w:t>readme.md</w:t>
+      </w:r>
+      <w:r>
+        <w:t xml:space="preserve"> file. </w:t>
+      </w:r>
+      <w:r>
         <w:t>Your application should be started with a command like “</w:t>
       </w:r>
       <w:r>
@@ -1510,11 +1659,7 @@
         <w:t>MUST NOT</w:t>
       </w:r>
       <w:r>
-        <w:t xml:space="preserve"> rely on any external service: you can assume that an examiner will shut down his/her internet connection once </w:t>
-      </w:r>
-      <w:r>
-        <w:lastRenderedPageBreak/>
-        <w:t>“</w:t>
+        <w:t xml:space="preserve"> rely on any external service: you can assume that an examiner will shut down his/her internet connection once “</w:t>
       </w:r>
       <w:r>
         <w:rPr>
@@ -1924,8 +2069,6 @@
       <w:r>
         <w:t xml:space="preserve">folders is absolutely forbidden (so far the record is from a student that thought sending a 214MB zip file with all </w:t>
       </w:r>
-      <w:bookmarkStart w:id="0" w:name="_GoBack"/>
-      <w:bookmarkEnd w:id="0"/>
       <w:r>
         <w:t xml:space="preserve">dependencies </w:t>
       </w:r>
@@ -2032,6 +2175,7 @@
         <w:jc w:val="both"/>
       </w:pPr>
       <w:r>
+        <w:lastRenderedPageBreak/>
         <w:t xml:space="preserve">Home page is not accessible at: </w:t>
       </w:r>
       <w:hyperlink r:id="rId7" w:history="1">
@@ -2114,10 +2258,7 @@
       </w:r>
       <w:proofErr w:type="gramEnd"/>
       <w:r>
-        <w:t xml:space="preserve"> in any file/directory name. Use “_” or “-” to separate words instead</w:t>
-      </w:r>
-      <w:r>
-        <w:t>.</w:t>
+        <w:t xml:space="preserve"> in any file/directory name. Use “_” or “-” to separate words instead.</w:t>
       </w:r>
     </w:p>
     <w:p>
@@ -2200,7 +2341,6 @@
         <w:jc w:val="both"/>
       </w:pPr>
       <w:r>
-        <w:lastRenderedPageBreak/>
         <w:t xml:space="preserve">At least one page should have some “state”, whose change should be </w:t>
       </w:r>
       <w:proofErr w:type="spellStart"/>
@@ -2652,19 +2792,16 @@
       <w:pPr>
         <w:jc w:val="both"/>
       </w:pPr>
+      <w:bookmarkStart w:id="0" w:name="_GoBack"/>
+      <w:bookmarkEnd w:id="0"/>
     </w:p>
     <w:p>
       <w:pPr>
         <w:pStyle w:val="Heading1"/>
         <w:jc w:val="both"/>
       </w:pPr>
-    </w:p>
-    <w:p>
-      <w:pPr>
-        <w:pStyle w:val="Heading1"/>
-        <w:jc w:val="both"/>
-      </w:pPr>
-      <w:r>
+      <w:r>
+        <w:lastRenderedPageBreak/>
         <w:t>Testing</w:t>
       </w:r>
     </w:p>
@@ -2774,11 +2911,7 @@
         <w:t xml:space="preserve">readme.md </w:t>
       </w:r>
       <w:r>
-        <w:lastRenderedPageBreak/>
-        <w:t xml:space="preserve">does match it. When calculating coverage, it might be that some files have 0% coverage, whereas others have 100%. What is important is the average value given by the </w:t>
-      </w:r>
-      <w:r>
-        <w:t>“</w:t>
+        <w:t>does match it. When calculating coverage, it might be that some files have 0% coverage, whereas others have 100%. What is important is the average value given by the “</w:t>
       </w:r>
       <w:r>
         <w:rPr>
@@ -2790,10 +2923,7 @@
         <w:t>”</w:t>
       </w:r>
       <w:r>
-        <w:t xml:space="preserve"> entry</w:t>
-      </w:r>
-      <w:r>
-        <w:t>.</w:t>
+        <w:t xml:space="preserve"> entry.</w:t>
       </w:r>
     </w:p>
     <w:p>
@@ -5243,6 +5373,29 @@
       <w:szCs w:val="32"/>
     </w:rPr>
   </w:style>
+  <w:style w:type="paragraph" w:styleId="Heading3">
+    <w:name w:val="heading 3"/>
+    <w:basedOn w:val="Normal"/>
+    <w:next w:val="Normal"/>
+    <w:link w:val="Heading3Char"/>
+    <w:uiPriority w:val="9"/>
+    <w:semiHidden/>
+    <w:unhideWhenUsed/>
+    <w:qFormat/>
+    <w:rsid w:val="00E90A2F"/>
+    <w:pPr>
+      <w:keepNext/>
+      <w:keepLines/>
+      <w:spacing w:before="40" w:after="0"/>
+      <w:outlineLvl w:val="2"/>
+    </w:pPr>
+    <w:rPr>
+      <w:rFonts w:asciiTheme="majorHAnsi" w:eastAsiaTheme="majorEastAsia" w:hAnsiTheme="majorHAnsi" w:cstheme="majorBidi"/>
+      <w:color w:val="1F4D78" w:themeColor="accent1" w:themeShade="7F"/>
+      <w:sz w:val="24"/>
+      <w:szCs w:val="24"/>
+    </w:rPr>
+  </w:style>
   <w:style w:type="character" w:default="1" w:styleId="DefaultParagraphFont">
     <w:name w:val="Default Paragraph Font"/>
     <w:uiPriority w:val="1"/>
@@ -5337,6 +5490,20 @@
       <w:color w:val="2E74B5" w:themeColor="accent1" w:themeShade="BF"/>
       <w:sz w:val="32"/>
       <w:szCs w:val="32"/>
+    </w:rPr>
+  </w:style>
+  <w:style w:type="character" w:customStyle="1" w:styleId="Heading3Char">
+    <w:name w:val="Heading 3 Char"/>
+    <w:basedOn w:val="DefaultParagraphFont"/>
+    <w:link w:val="Heading3"/>
+    <w:uiPriority w:val="9"/>
+    <w:semiHidden/>
+    <w:rsid w:val="00E90A2F"/>
+    <w:rPr>
+      <w:rFonts w:asciiTheme="majorHAnsi" w:eastAsiaTheme="majorEastAsia" w:hAnsiTheme="majorHAnsi" w:cstheme="majorBidi"/>
+      <w:color w:val="1F4D78" w:themeColor="accent1" w:themeShade="7F"/>
+      <w:sz w:val="24"/>
+      <w:szCs w:val="24"/>
     </w:rPr>
   </w:style>
 </w:styles>

</xml_diff>